<commit_message>
minor adjustments made to the weekly report
</commit_message>
<xml_diff>
--- a/Group Project/docs/weekly progress report/Weekly_report_week_4.docx
+++ b/Group Project/docs/weekly progress report/Weekly_report_week_4.docx
@@ -209,6 +209,13 @@
     </w:p>
     <w:sdt>
       <w:sdtPr>
+        <w:rPr>
+          <w:rFonts w:asciiTheme="minorHAnsi" w:eastAsiaTheme="minorHAnsi" w:hAnsiTheme="minorHAnsi" w:cstheme="minorBidi"/>
+          <w:color w:val="auto"/>
+          <w:sz w:val="22"/>
+          <w:szCs w:val="22"/>
+          <w:lang w:val="en-GB"/>
+        </w:rPr>
         <w:id w:val="1080793947"/>
         <w:docPartObj>
           <w:docPartGallery w:val="Table of Contents"/>
@@ -217,14 +224,9 @@
       </w:sdtPr>
       <w:sdtEndPr>
         <w:rPr>
-          <w:rFonts w:asciiTheme="minorHAnsi" w:eastAsiaTheme="minorHAnsi" w:hAnsiTheme="minorHAnsi" w:cstheme="minorBidi"/>
           <w:b/>
           <w:bCs/>
           <w:noProof/>
-          <w:color w:val="auto"/>
-          <w:sz w:val="22"/>
-          <w:szCs w:val="22"/>
-          <w:lang w:val="en-GB"/>
         </w:rPr>
       </w:sdtEndPr>
       <w:sdtContent>
@@ -243,7 +245,9 @@
               <w:tab w:val="right" w:leader="dot" w:pos="9016"/>
             </w:tabs>
             <w:rPr>
+              <w:rFonts w:eastAsiaTheme="minorEastAsia"/>
               <w:noProof/>
+              <w:lang w:eastAsia="en-GB"/>
             </w:rPr>
           </w:pPr>
           <w:r>
@@ -255,13 +259,13 @@
           <w:r>
             <w:fldChar w:fldCharType="separate"/>
           </w:r>
-          <w:hyperlink w:anchor="_Toc433847392" w:history="1">
+          <w:hyperlink w:anchor="_Toc433871755" w:history="1">
             <w:r>
               <w:rPr>
                 <w:rStyle w:val="Hyperlink"/>
                 <w:noProof/>
               </w:rPr>
-              <w:t>Introduction</w:t>
+              <w:t>1 Introduction</w:t>
             </w:r>
             <w:r>
               <w:rPr>
@@ -282,7 +286,7 @@
                 <w:noProof/>
                 <w:webHidden/>
               </w:rPr>
-              <w:instrText xml:space="preserve"> PAGEREF _Toc433847392 \h </w:instrText>
+              <w:instrText xml:space="preserve"> PAGEREF _Toc433871755 \h </w:instrText>
             </w:r>
             <w:r>
               <w:rPr>
@@ -302,7 +306,7 @@
                 <w:noProof/>
                 <w:webHidden/>
               </w:rPr>
-              <w:t>2</w:t>
+              <w:t>3</w:t>
             </w:r>
             <w:r>
               <w:rPr>
@@ -320,16 +324,18 @@
               <w:tab w:val="right" w:leader="dot" w:pos="9016"/>
             </w:tabs>
             <w:rPr>
+              <w:rFonts w:eastAsiaTheme="minorEastAsia"/>
               <w:noProof/>
+              <w:lang w:eastAsia="en-GB"/>
             </w:rPr>
           </w:pPr>
-          <w:hyperlink w:anchor="_Toc433847393" w:history="1">
+          <w:hyperlink w:anchor="_Toc433871756" w:history="1">
             <w:r>
               <w:rPr>
                 <w:rStyle w:val="Hyperlink"/>
                 <w:noProof/>
               </w:rPr>
-              <w:t>Purpose of this document</w:t>
+              <w:t>1.1 Purpose of this document</w:t>
             </w:r>
             <w:r>
               <w:rPr>
@@ -350,7 +356,7 @@
                 <w:noProof/>
                 <w:webHidden/>
               </w:rPr>
-              <w:instrText xml:space="preserve"> PAGEREF _Toc433847393 \h </w:instrText>
+              <w:instrText xml:space="preserve"> PAGEREF _Toc433871756 \h </w:instrText>
             </w:r>
             <w:r>
               <w:rPr>
@@ -370,7 +376,7 @@
                 <w:noProof/>
                 <w:webHidden/>
               </w:rPr>
-              <w:t>2</w:t>
+              <w:t>3</w:t>
             </w:r>
             <w:r>
               <w:rPr>
@@ -388,16 +394,18 @@
               <w:tab w:val="right" w:leader="dot" w:pos="9016"/>
             </w:tabs>
             <w:rPr>
+              <w:rFonts w:eastAsiaTheme="minorEastAsia"/>
               <w:noProof/>
+              <w:lang w:eastAsia="en-GB"/>
             </w:rPr>
           </w:pPr>
-          <w:hyperlink w:anchor="_Toc433847394" w:history="1">
+          <w:hyperlink w:anchor="_Toc433871757" w:history="1">
             <w:r>
               <w:rPr>
                 <w:rStyle w:val="Hyperlink"/>
                 <w:noProof/>
               </w:rPr>
-              <w:t>Scope</w:t>
+              <w:t>1.2 Scope</w:t>
             </w:r>
             <w:r>
               <w:rPr>
@@ -418,7 +426,7 @@
                 <w:noProof/>
                 <w:webHidden/>
               </w:rPr>
-              <w:instrText xml:space="preserve"> PAGEREF _Toc433847394 \h </w:instrText>
+              <w:instrText xml:space="preserve"> PAGEREF _Toc433871757 \h </w:instrText>
             </w:r>
             <w:r>
               <w:rPr>
@@ -438,7 +446,7 @@
                 <w:noProof/>
                 <w:webHidden/>
               </w:rPr>
-              <w:t>2</w:t>
+              <w:t>3</w:t>
             </w:r>
             <w:r>
               <w:rPr>
@@ -456,16 +464,18 @@
               <w:tab w:val="right" w:leader="dot" w:pos="9016"/>
             </w:tabs>
             <w:rPr>
+              <w:rFonts w:eastAsiaTheme="minorEastAsia"/>
               <w:noProof/>
+              <w:lang w:eastAsia="en-GB"/>
             </w:rPr>
           </w:pPr>
-          <w:hyperlink w:anchor="_Toc433847395" w:history="1">
+          <w:hyperlink w:anchor="_Toc433871758" w:history="1">
             <w:r>
               <w:rPr>
                 <w:rStyle w:val="Hyperlink"/>
                 <w:noProof/>
               </w:rPr>
-              <w:t>Objectives</w:t>
+              <w:t>1.3 Objectives</w:t>
             </w:r>
             <w:r>
               <w:rPr>
@@ -486,7 +496,7 @@
                 <w:noProof/>
                 <w:webHidden/>
               </w:rPr>
-              <w:instrText xml:space="preserve"> PAGEREF _Toc433847395 \h </w:instrText>
+              <w:instrText xml:space="preserve"> PAGEREF _Toc433871758 \h </w:instrText>
             </w:r>
             <w:r>
               <w:rPr>
@@ -506,7 +516,7 @@
                 <w:noProof/>
                 <w:webHidden/>
               </w:rPr>
-              <w:t>2</w:t>
+              <w:t>3</w:t>
             </w:r>
             <w:r>
               <w:rPr>
@@ -524,16 +534,18 @@
               <w:tab w:val="right" w:leader="dot" w:pos="9016"/>
             </w:tabs>
             <w:rPr>
+              <w:rFonts w:eastAsiaTheme="minorEastAsia"/>
               <w:noProof/>
+              <w:lang w:eastAsia="en-GB"/>
             </w:rPr>
           </w:pPr>
-          <w:hyperlink w:anchor="_Toc433847396" w:history="1">
+          <w:hyperlink w:anchor="_Toc433871759" w:history="1">
             <w:r>
               <w:rPr>
                 <w:rStyle w:val="Hyperlink"/>
                 <w:noProof/>
               </w:rPr>
-              <w:t>Totals Overall</w:t>
+              <w:t>2 Totals Overall</w:t>
             </w:r>
             <w:r>
               <w:rPr>
@@ -554,7 +566,7 @@
                 <w:noProof/>
                 <w:webHidden/>
               </w:rPr>
-              <w:instrText xml:space="preserve"> PAGEREF _Toc433847396 \h </w:instrText>
+              <w:instrText xml:space="preserve"> PAGEREF _Toc433871759 \h </w:instrText>
             </w:r>
             <w:r>
               <w:rPr>
@@ -574,7 +586,7 @@
                 <w:noProof/>
                 <w:webHidden/>
               </w:rPr>
-              <w:t>2</w:t>
+              <w:t>3</w:t>
             </w:r>
             <w:r>
               <w:rPr>
@@ -592,16 +604,18 @@
               <w:tab w:val="right" w:leader="dot" w:pos="9016"/>
             </w:tabs>
             <w:rPr>
+              <w:rFonts w:eastAsiaTheme="minorEastAsia"/>
               <w:noProof/>
+              <w:lang w:eastAsia="en-GB"/>
             </w:rPr>
           </w:pPr>
-          <w:hyperlink w:anchor="_Toc433847397" w:history="1">
+          <w:hyperlink w:anchor="_Toc433871760" w:history="1">
             <w:r>
               <w:rPr>
                 <w:rStyle w:val="Hyperlink"/>
                 <w:noProof/>
               </w:rPr>
-              <w:t>Totals Breakdown</w:t>
+              <w:t>3 Totals Breakdown</w:t>
             </w:r>
             <w:r>
               <w:rPr>
@@ -622,7 +636,7 @@
                 <w:noProof/>
                 <w:webHidden/>
               </w:rPr>
-              <w:instrText xml:space="preserve"> PAGEREF _Toc433847397 \h </w:instrText>
+              <w:instrText xml:space="preserve"> PAGEREF _Toc433871760 \h </w:instrText>
             </w:r>
             <w:r>
               <w:rPr>
@@ -642,7 +656,7 @@
                 <w:noProof/>
                 <w:webHidden/>
               </w:rPr>
-              <w:t>2</w:t>
+              <w:t>3</w:t>
             </w:r>
             <w:r>
               <w:rPr>
@@ -660,16 +674,18 @@
               <w:tab w:val="right" w:leader="dot" w:pos="9016"/>
             </w:tabs>
             <w:rPr>
+              <w:rFonts w:eastAsiaTheme="minorEastAsia"/>
               <w:noProof/>
+              <w:lang w:eastAsia="en-GB"/>
             </w:rPr>
           </w:pPr>
-          <w:hyperlink w:anchor="_Toc433847398" w:history="1">
+          <w:hyperlink w:anchor="_Toc433871761" w:history="1">
             <w:r>
               <w:rPr>
                 <w:rStyle w:val="Hyperlink"/>
                 <w:noProof/>
               </w:rPr>
-              <w:t>Group Members</w:t>
+              <w:t>3.1 Group Members</w:t>
             </w:r>
             <w:r>
               <w:rPr>
@@ -690,7 +706,7 @@
                 <w:noProof/>
                 <w:webHidden/>
               </w:rPr>
-              <w:instrText xml:space="preserve"> PAGEREF _Toc433847398 \h </w:instrText>
+              <w:instrText xml:space="preserve"> PAGEREF _Toc433871761 \h </w:instrText>
             </w:r>
             <w:r>
               <w:rPr>
@@ -710,7 +726,7 @@
                 <w:noProof/>
                 <w:webHidden/>
               </w:rPr>
-              <w:t>2</w:t>
+              <w:t>3</w:t>
             </w:r>
             <w:r>
               <w:rPr>
@@ -728,10 +744,12 @@
               <w:tab w:val="right" w:leader="dot" w:pos="9016"/>
             </w:tabs>
             <w:rPr>
+              <w:rFonts w:eastAsiaTheme="minorEastAsia"/>
               <w:noProof/>
+              <w:lang w:eastAsia="en-GB"/>
             </w:rPr>
           </w:pPr>
-          <w:hyperlink w:anchor="_Toc433847399" w:history="1">
+          <w:hyperlink w:anchor="_Toc433871762" w:history="1">
             <w:r>
               <w:rPr>
                 <w:rStyle w:val="Hyperlink"/>
@@ -739,7 +757,7 @@
                 <w:noProof/>
                 <w:lang w:eastAsia="en-GB"/>
               </w:rPr>
-              <w:t>Task Breakdown</w:t>
+              <w:t>3.2 Task Breakdown</w:t>
             </w:r>
             <w:r>
               <w:rPr>
@@ -760,7 +778,7 @@
                 <w:noProof/>
                 <w:webHidden/>
               </w:rPr>
-              <w:instrText xml:space="preserve"> PAGEREF _Toc433847399 \h </w:instrText>
+              <w:instrText xml:space="preserve"> PAGEREF _Toc433871762 \h </w:instrText>
             </w:r>
             <w:r>
               <w:rPr>
@@ -780,7 +798,7 @@
                 <w:noProof/>
                 <w:webHidden/>
               </w:rPr>
-              <w:t>2</w:t>
+              <w:t>3</w:t>
             </w:r>
             <w:r>
               <w:rPr>
@@ -798,10 +816,12 @@
               <w:tab w:val="right" w:leader="dot" w:pos="9016"/>
             </w:tabs>
             <w:rPr>
+              <w:rFonts w:eastAsiaTheme="minorEastAsia"/>
               <w:noProof/>
+              <w:lang w:eastAsia="en-GB"/>
             </w:rPr>
           </w:pPr>
-          <w:hyperlink w:anchor="_Toc433847400" w:history="1">
+          <w:hyperlink w:anchor="_Toc433871763" w:history="1">
             <w:r>
               <w:rPr>
                 <w:rStyle w:val="Hyperlink"/>
@@ -809,7 +829,7 @@
                 <w:noProof/>
                 <w:lang w:eastAsia="en-GB"/>
               </w:rPr>
-              <w:t>Totals for each member</w:t>
+              <w:t>3.3 Totals for each member</w:t>
             </w:r>
             <w:r>
               <w:rPr>
@@ -830,7 +850,7 @@
                 <w:noProof/>
                 <w:webHidden/>
               </w:rPr>
-              <w:instrText xml:space="preserve"> PAGEREF _Toc433847400 \h </w:instrText>
+              <w:instrText xml:space="preserve"> PAGEREF _Toc433871763 \h </w:instrText>
             </w:r>
             <w:r>
               <w:rPr>
@@ -850,7 +870,149 @@
                 <w:noProof/>
                 <w:webHidden/>
               </w:rPr>
-              <w:t>4</w:t>
+              <w:t>5</w:t>
+            </w:r>
+            <w:r>
+              <w:rPr>
+                <w:noProof/>
+                <w:webHidden/>
+              </w:rPr>
+              <w:fldChar w:fldCharType="end"/>
+            </w:r>
+          </w:hyperlink>
+        </w:p>
+        <w:p>
+          <w:pPr>
+            <w:pStyle w:val="TOC1"/>
+            <w:tabs>
+              <w:tab w:val="right" w:leader="dot" w:pos="9016"/>
+            </w:tabs>
+            <w:rPr>
+              <w:rFonts w:eastAsiaTheme="minorEastAsia"/>
+              <w:noProof/>
+              <w:lang w:eastAsia="en-GB"/>
+            </w:rPr>
+          </w:pPr>
+          <w:hyperlink w:anchor="_Toc433871764" w:history="1">
+            <w:r>
+              <w:rPr>
+                <w:rStyle w:val="Hyperlink"/>
+                <w:noProof/>
+                <w:lang w:eastAsia="en-GB"/>
+              </w:rPr>
+              <w:t>4 References</w:t>
+            </w:r>
+            <w:r>
+              <w:rPr>
+                <w:noProof/>
+                <w:webHidden/>
+              </w:rPr>
+              <w:tab/>
+            </w:r>
+            <w:r>
+              <w:rPr>
+                <w:noProof/>
+                <w:webHidden/>
+              </w:rPr>
+              <w:fldChar w:fldCharType="begin"/>
+            </w:r>
+            <w:r>
+              <w:rPr>
+                <w:noProof/>
+                <w:webHidden/>
+              </w:rPr>
+              <w:instrText xml:space="preserve"> PAGEREF _Toc433871764 \h </w:instrText>
+            </w:r>
+            <w:r>
+              <w:rPr>
+                <w:noProof/>
+                <w:webHidden/>
+              </w:rPr>
+            </w:r>
+            <w:r>
+              <w:rPr>
+                <w:noProof/>
+                <w:webHidden/>
+              </w:rPr>
+              <w:fldChar w:fldCharType="separate"/>
+            </w:r>
+            <w:r>
+              <w:rPr>
+                <w:noProof/>
+                <w:webHidden/>
+              </w:rPr>
+              <w:t>5</w:t>
+            </w:r>
+            <w:r>
+              <w:rPr>
+                <w:noProof/>
+                <w:webHidden/>
+              </w:rPr>
+              <w:fldChar w:fldCharType="end"/>
+            </w:r>
+          </w:hyperlink>
+        </w:p>
+        <w:p>
+          <w:pPr>
+            <w:pStyle w:val="TOC1"/>
+            <w:tabs>
+              <w:tab w:val="right" w:leader="dot" w:pos="9016"/>
+            </w:tabs>
+            <w:rPr>
+              <w:rFonts w:eastAsiaTheme="minorEastAsia"/>
+              <w:noProof/>
+              <w:lang w:eastAsia="en-GB"/>
+            </w:rPr>
+          </w:pPr>
+          <w:hyperlink w:anchor="_Toc433871765" w:history="1">
+            <w:r>
+              <w:rPr>
+                <w:rStyle w:val="Hyperlink"/>
+                <w:noProof/>
+                <w:lang w:eastAsia="en-GB"/>
+              </w:rPr>
+              <w:t>5 Document History</w:t>
+            </w:r>
+            <w:r>
+              <w:rPr>
+                <w:noProof/>
+                <w:webHidden/>
+              </w:rPr>
+              <w:tab/>
+            </w:r>
+            <w:r>
+              <w:rPr>
+                <w:noProof/>
+                <w:webHidden/>
+              </w:rPr>
+              <w:fldChar w:fldCharType="begin"/>
+            </w:r>
+            <w:r>
+              <w:rPr>
+                <w:noProof/>
+                <w:webHidden/>
+              </w:rPr>
+              <w:instrText xml:space="preserve"> PAGEREF _Toc433871765 \h </w:instrText>
+            </w:r>
+            <w:r>
+              <w:rPr>
+                <w:noProof/>
+                <w:webHidden/>
+              </w:rPr>
+            </w:r>
+            <w:r>
+              <w:rPr>
+                <w:noProof/>
+                <w:webHidden/>
+              </w:rPr>
+              <w:fldChar w:fldCharType="separate"/>
+            </w:r>
+            <w:r>
+              <w:rPr>
+                <w:noProof/>
+                <w:webHidden/>
+              </w:rPr>
+              <w:t>5</w:t>
             </w:r>
             <w:r>
               <w:rPr>
@@ -882,15 +1044,17 @@
           <w:szCs w:val="32"/>
         </w:rPr>
       </w:pPr>
-      <w:bookmarkStart w:id="0" w:name="_Toc433847392"/>
       <w:r>
         <w:br w:type="page"/>
       </w:r>
+      <w:bookmarkStart w:id="0" w:name="_GoBack"/>
+      <w:bookmarkEnd w:id="0"/>
     </w:p>
     <w:p>
       <w:pPr>
         <w:pStyle w:val="Heading1"/>
       </w:pPr>
+      <w:bookmarkStart w:id="1" w:name="_Toc433871755"/>
       <w:r>
         <w:lastRenderedPageBreak/>
         <w:t xml:space="preserve">1 </w:t>
@@ -898,20 +1062,20 @@
       <w:r>
         <w:t>Introduction</w:t>
       </w:r>
-      <w:bookmarkEnd w:id="0"/>
+      <w:bookmarkEnd w:id="1"/>
     </w:p>
     <w:p>
       <w:pPr>
         <w:pStyle w:val="Heading2"/>
       </w:pPr>
-      <w:bookmarkStart w:id="1" w:name="_Toc433847393"/>
+      <w:bookmarkStart w:id="2" w:name="_Toc433871756"/>
       <w:r>
         <w:t xml:space="preserve">1.1 </w:t>
       </w:r>
       <w:r>
         <w:t>Purpose of this document</w:t>
       </w:r>
-      <w:bookmarkEnd w:id="1"/>
+      <w:bookmarkEnd w:id="2"/>
     </w:p>
     <w:p>
       <w:r>
@@ -922,14 +1086,14 @@
       <w:pPr>
         <w:pStyle w:val="Heading2"/>
       </w:pPr>
-      <w:bookmarkStart w:id="2" w:name="_Toc433847394"/>
+      <w:bookmarkStart w:id="3" w:name="_Toc433871757"/>
       <w:r>
         <w:t xml:space="preserve">1.2 </w:t>
       </w:r>
       <w:r>
         <w:t>Scope</w:t>
       </w:r>
-      <w:bookmarkEnd w:id="2"/>
+      <w:bookmarkEnd w:id="3"/>
     </w:p>
     <w:p>
       <w:r>
@@ -942,21 +1106,29 @@
         <w:t>the project manager and QA team.</w:t>
       </w:r>
       <w:r>
-        <w:t xml:space="preserve"> This document will be produced each week to provide a weekly progress analysis in accordance with SE.QA.02[1].</w:t>
+        <w:t xml:space="preserve"> This document will be produced each week to provide a weekly progress analysis in accordance with </w:t>
+      </w:r>
+      <w:proofErr w:type="gramStart"/>
+      <w:r>
+        <w:t>SE.QA.02[</w:t>
+      </w:r>
+      <w:proofErr w:type="gramEnd"/>
+      <w:r>
+        <w:t>1].</w:t>
       </w:r>
     </w:p>
     <w:p>
       <w:pPr>
         <w:pStyle w:val="Heading2"/>
       </w:pPr>
-      <w:bookmarkStart w:id="3" w:name="_Toc433847395"/>
+      <w:bookmarkStart w:id="4" w:name="_Toc433871758"/>
       <w:r>
         <w:t xml:space="preserve">1.3 </w:t>
       </w:r>
       <w:r>
         <w:t>Objectives</w:t>
       </w:r>
-      <w:bookmarkEnd w:id="3"/>
+      <w:bookmarkEnd w:id="4"/>
     </w:p>
     <w:p>
       <w:r>
@@ -991,14 +1163,14 @@
       <w:pPr>
         <w:pStyle w:val="Heading1"/>
       </w:pPr>
-      <w:bookmarkStart w:id="4" w:name="_Toc433847396"/>
+      <w:bookmarkStart w:id="5" w:name="_Toc433871759"/>
       <w:r>
         <w:t xml:space="preserve">2 </w:t>
       </w:r>
       <w:r>
         <w:t>Totals Overall</w:t>
       </w:r>
-      <w:bookmarkEnd w:id="4"/>
+      <w:bookmarkEnd w:id="5"/>
     </w:p>
     <w:p>
       <w:r>
@@ -1058,27 +1230,27 @@
       <w:pPr>
         <w:pStyle w:val="Heading1"/>
       </w:pPr>
-      <w:bookmarkStart w:id="5" w:name="_Toc433847397"/>
+      <w:bookmarkStart w:id="6" w:name="_Toc433871760"/>
       <w:r>
         <w:t xml:space="preserve">3 </w:t>
       </w:r>
       <w:r>
         <w:t>Totals Breakdown</w:t>
       </w:r>
-      <w:bookmarkEnd w:id="5"/>
+      <w:bookmarkEnd w:id="6"/>
     </w:p>
     <w:p>
       <w:pPr>
         <w:pStyle w:val="Heading2"/>
       </w:pPr>
-      <w:bookmarkStart w:id="6" w:name="_Toc433847398"/>
+      <w:bookmarkStart w:id="7" w:name="_Toc433871761"/>
       <w:r>
         <w:t xml:space="preserve">3.1 </w:t>
       </w:r>
       <w:r>
         <w:t>Group Members</w:t>
       </w:r>
-      <w:bookmarkEnd w:id="6"/>
+      <w:bookmarkEnd w:id="7"/>
     </w:p>
     <w:p>
       <w:pPr>
@@ -1247,23 +1419,25 @@
           <w:color w:val="000000"/>
           <w:lang w:eastAsia="en-GB"/>
         </w:rPr>
-        <w:t>Jose Iznardo</w:t>
-      </w:r>
+        <w:t xml:space="preserve">Jose </w:t>
+      </w:r>
+      <w:proofErr w:type="spellStart"/>
       <w:r>
         <w:rPr>
           <w:rFonts w:ascii="Calibri" w:eastAsia="Times New Roman" w:hAnsi="Calibri" w:cs="Times New Roman"/>
           <w:color w:val="000000"/>
           <w:lang w:eastAsia="en-GB"/>
         </w:rPr>
-        <w:t xml:space="preserve"> (</w:t>
-      </w:r>
+        <w:t>Iznardo</w:t>
+      </w:r>
+      <w:proofErr w:type="spellEnd"/>
       <w:r>
         <w:rPr>
           <w:rFonts w:ascii="Calibri" w:eastAsia="Times New Roman" w:hAnsi="Calibri" w:cs="Times New Roman"/>
           <w:color w:val="000000"/>
           <w:lang w:eastAsia="en-GB"/>
         </w:rPr>
-        <w:t>JOV2</w:t>
+        <w:t xml:space="preserve"> (</w:t>
       </w:r>
       <w:r>
         <w:rPr>
@@ -1271,7 +1445,7 @@
           <w:color w:val="000000"/>
           <w:lang w:eastAsia="en-GB"/>
         </w:rPr>
-        <w:t>)</w:t>
+        <w:t>JOV2</w:t>
       </w:r>
       <w:r>
         <w:rPr>
@@ -1279,7 +1453,7 @@
           <w:color w:val="000000"/>
           <w:lang w:eastAsia="en-GB"/>
         </w:rPr>
-        <w:br/>
+        <w:t>)</w:t>
       </w:r>
       <w:r>
         <w:rPr>
@@ -1287,7 +1461,7 @@
           <w:color w:val="000000"/>
           <w:lang w:eastAsia="en-GB"/>
         </w:rPr>
-        <w:t>Peter George</w:t>
+        <w:br/>
       </w:r>
       <w:r>
         <w:rPr>
@@ -1295,7 +1469,7 @@
           <w:color w:val="000000"/>
           <w:lang w:eastAsia="en-GB"/>
         </w:rPr>
-        <w:t xml:space="preserve"> (</w:t>
+        <w:t>Peter George</w:t>
       </w:r>
       <w:r>
         <w:rPr>
@@ -1303,7 +1477,7 @@
           <w:color w:val="000000"/>
           <w:lang w:eastAsia="en-GB"/>
         </w:rPr>
-        <w:t>PEG4</w:t>
+        <w:t xml:space="preserve"> (</w:t>
       </w:r>
       <w:r>
         <w:rPr>
@@ -1311,7 +1485,7 @@
           <w:color w:val="000000"/>
           <w:lang w:eastAsia="en-GB"/>
         </w:rPr>
-        <w:t>)</w:t>
+        <w:t>PEG4</w:t>
       </w:r>
       <w:r>
         <w:rPr>
@@ -1319,7 +1493,7 @@
           <w:color w:val="000000"/>
           <w:lang w:eastAsia="en-GB"/>
         </w:rPr>
-        <w:br/>
+        <w:t>)</w:t>
       </w:r>
       <w:r>
         <w:rPr>
@@ -1327,7 +1501,7 @@
           <w:color w:val="000000"/>
           <w:lang w:eastAsia="en-GB"/>
         </w:rPr>
-        <w:t>Stuart Tee</w:t>
+        <w:br/>
       </w:r>
       <w:r>
         <w:rPr>
@@ -1335,7 +1509,7 @@
           <w:color w:val="000000"/>
           <w:lang w:eastAsia="en-GB"/>
         </w:rPr>
-        <w:t xml:space="preserve"> (</w:t>
+        <w:t>Stuart Tee</w:t>
       </w:r>
       <w:r>
         <w:rPr>
@@ -1343,7 +1517,7 @@
           <w:color w:val="000000"/>
           <w:lang w:eastAsia="en-GB"/>
         </w:rPr>
-        <w:t>STT24</w:t>
+        <w:t xml:space="preserve"> (</w:t>
       </w:r>
       <w:r>
         <w:rPr>
@@ -1351,6 +1525,14 @@
           <w:color w:val="000000"/>
           <w:lang w:eastAsia="en-GB"/>
         </w:rPr>
+        <w:t>STT24</w:t>
+      </w:r>
+      <w:r>
+        <w:rPr>
+          <w:rFonts w:ascii="Calibri" w:eastAsia="Times New Roman" w:hAnsi="Calibri" w:cs="Times New Roman"/>
+          <w:color w:val="000000"/>
+          <w:lang w:eastAsia="en-GB"/>
+        </w:rPr>
         <w:t>)</w:t>
       </w:r>
     </w:p>
@@ -1362,7 +1544,7 @@
           <w:lang w:eastAsia="en-GB"/>
         </w:rPr>
       </w:pPr>
-      <w:bookmarkStart w:id="7" w:name="_Toc433847399"/>
+      <w:bookmarkStart w:id="8" w:name="_Toc433871762"/>
       <w:r>
         <w:rPr>
           <w:rFonts w:eastAsia="Times New Roman"/>
@@ -1377,7 +1559,7 @@
         </w:rPr>
         <w:t>Task Breakdown</w:t>
       </w:r>
-      <w:bookmarkEnd w:id="7"/>
+      <w:bookmarkEnd w:id="8"/>
     </w:p>
     <w:tbl>
       <w:tblPr>
@@ -1410,6 +1592,7 @@
                 <w:lang w:eastAsia="en-GB"/>
               </w:rPr>
             </w:pPr>
+            <w:proofErr w:type="spellStart"/>
             <w:r>
               <w:rPr>
                 <w:rFonts w:ascii="Calibri" w:eastAsia="Times New Roman" w:hAnsi="Calibri" w:cs="Times New Roman"/>
@@ -1419,6 +1602,7 @@
               </w:rPr>
               <w:t>UserID</w:t>
             </w:r>
+            <w:proofErr w:type="spellEnd"/>
           </w:p>
         </w:tc>
         <w:tc>
@@ -2272,7 +2456,15 @@
           </w:tcPr>
           <w:p>
             <w:r>
-              <w:t>Researching php interaction with the database</w:t>
+              <w:t xml:space="preserve">Researching </w:t>
+            </w:r>
+            <w:proofErr w:type="spellStart"/>
+            <w:r>
+              <w:t>php</w:t>
+            </w:r>
+            <w:proofErr w:type="spellEnd"/>
+            <w:r>
+              <w:t xml:space="preserve"> interaction with the database</w:t>
             </w:r>
           </w:p>
         </w:tc>
@@ -2343,7 +2535,21 @@
               <w:rPr>
                 <w:rFonts w:ascii="Calibri" w:eastAsia="Calibri" w:hAnsi="Calibri" w:cs="Calibri"/>
               </w:rPr>
-              <w:t>Research Java and DataBase connection</w:t>
+              <w:t xml:space="preserve">Research Java and </w:t>
+            </w:r>
+            <w:proofErr w:type="spellStart"/>
+            <w:r>
+              <w:rPr>
+                <w:rFonts w:ascii="Calibri" w:eastAsia="Calibri" w:hAnsi="Calibri" w:cs="Calibri"/>
+              </w:rPr>
+              <w:t>DataBase</w:t>
+            </w:r>
+            <w:proofErr w:type="spellEnd"/>
+            <w:r>
+              <w:rPr>
+                <w:rFonts w:ascii="Calibri" w:eastAsia="Calibri" w:hAnsi="Calibri" w:cs="Calibri"/>
+              </w:rPr>
+              <w:t xml:space="preserve"> connection</w:t>
             </w:r>
           </w:p>
         </w:tc>
@@ -2438,7 +2644,21 @@
               <w:rPr>
                 <w:rFonts w:ascii="Calibri" w:eastAsia="Calibri" w:hAnsi="Calibri" w:cs="Calibri"/>
               </w:rPr>
-              <w:t>Research for webdesign framework</w:t>
+              <w:t xml:space="preserve">Research for </w:t>
+            </w:r>
+            <w:proofErr w:type="spellStart"/>
+            <w:r>
+              <w:rPr>
+                <w:rFonts w:ascii="Calibri" w:eastAsia="Calibri" w:hAnsi="Calibri" w:cs="Calibri"/>
+              </w:rPr>
+              <w:t>webdesign</w:t>
+            </w:r>
+            <w:proofErr w:type="spellEnd"/>
+            <w:r>
+              <w:rPr>
+                <w:rFonts w:ascii="Calibri" w:eastAsia="Calibri" w:hAnsi="Calibri" w:cs="Calibri"/>
+              </w:rPr>
+              <w:t xml:space="preserve"> framework</w:t>
             </w:r>
           </w:p>
           <w:p>
@@ -3004,7 +3224,7 @@
           <w:lang w:eastAsia="en-GB"/>
         </w:rPr>
       </w:pPr>
-      <w:bookmarkStart w:id="8" w:name="_Toc433847400"/>
+      <w:bookmarkStart w:id="9" w:name="_Toc433871763"/>
       <w:r>
         <w:rPr>
           <w:rFonts w:eastAsia="Times New Roman"/>
@@ -3019,7 +3239,7 @@
         </w:rPr>
         <w:t>Totals for each member</w:t>
       </w:r>
-      <w:bookmarkEnd w:id="8"/>
+      <w:bookmarkEnd w:id="9"/>
     </w:p>
     <w:tbl>
       <w:tblPr>
@@ -3043,12 +3263,14 @@
                 <w:lang w:eastAsia="en-GB"/>
               </w:rPr>
             </w:pPr>
+            <w:proofErr w:type="spellStart"/>
             <w:r>
               <w:rPr>
                 <w:lang w:eastAsia="en-GB"/>
               </w:rPr>
               <w:t>UserID</w:t>
             </w:r>
+            <w:proofErr w:type="spellEnd"/>
           </w:p>
         </w:tc>
         <w:tc>
@@ -3570,12 +3792,14 @@
           <w:lang w:eastAsia="en-GB"/>
         </w:rPr>
       </w:pPr>
+      <w:bookmarkStart w:id="10" w:name="_Toc433871764"/>
       <w:r>
         <w:rPr>
           <w:lang w:eastAsia="en-GB"/>
         </w:rPr>
         <w:t>4 References</w:t>
       </w:r>
+      <w:bookmarkEnd w:id="10"/>
     </w:p>
     <w:p>
       <w:pPr>
@@ -3597,22 +3821,14 @@
           <w:lang w:eastAsia="en-GB"/>
         </w:rPr>
       </w:pPr>
+      <w:bookmarkStart w:id="11" w:name="_Toc433871765"/>
       <w:r>
         <w:rPr>
           <w:lang w:eastAsia="en-GB"/>
         </w:rPr>
         <w:t>5 Document History</w:t>
       </w:r>
-    </w:p>
-    <w:p>
-      <w:pPr>
-        <w:pStyle w:val="Heading1"/>
-      </w:pPr>
-      <w:bookmarkStart w:id="9" w:name="_Toc433292001"/>
-      <w:r>
-        <w:t>8 Document History</w:t>
-      </w:r>
-      <w:bookmarkEnd w:id="9"/>
+      <w:bookmarkEnd w:id="11"/>
     </w:p>
     <w:tbl>
       <w:tblPr>
@@ -3770,25 +3986,31 @@
               <w:rPr>
                 <w:sz w:val="18"/>
               </w:rPr>
-              <w:t>2</w:t>
-            </w:r>
-            <w:r>
+              <w:t>28/10/2015</w:t>
+            </w:r>
+          </w:p>
+        </w:tc>
+        <w:tc>
+          <w:tcPr>
+            <w:tcW w:w="5030" w:type="dxa"/>
+          </w:tcPr>
+          <w:p>
+            <w:pPr>
               <w:rPr>
                 <w:sz w:val="18"/>
               </w:rPr>
-              <w:t>8</w:t>
-            </w:r>
+            </w:pPr>
             <w:r>
               <w:rPr>
                 <w:sz w:val="18"/>
               </w:rPr>
-              <w:t>/10/2015</w:t>
-            </w:r>
-          </w:p>
-        </w:tc>
-        <w:tc>
-          <w:tcPr>
-            <w:tcW w:w="5030" w:type="dxa"/>
+              <w:t>Document created by Alexander Webb (ajw21)</w:t>
+            </w:r>
+          </w:p>
+        </w:tc>
+        <w:tc>
+          <w:tcPr>
+            <w:tcW w:w="1224" w:type="dxa"/>
           </w:tcPr>
           <w:p>
             <w:pPr>
@@ -3800,30 +4022,10 @@
               <w:rPr>
                 <w:sz w:val="18"/>
               </w:rPr>
-              <w:t>Document created by Alexander Webb (ajw21)</w:t>
-            </w:r>
-          </w:p>
-        </w:tc>
-        <w:tc>
-          <w:tcPr>
-            <w:tcW w:w="1224" w:type="dxa"/>
-          </w:tcPr>
-          <w:p>
-            <w:pPr>
-              <w:rPr>
-                <w:sz w:val="18"/>
-              </w:rPr>
-            </w:pPr>
-            <w:r>
-              <w:rPr>
-                <w:sz w:val="18"/>
-              </w:rPr>
               <w:t>AJW21</w:t>
             </w:r>
           </w:p>
         </w:tc>
-        <w:bookmarkStart w:id="10" w:name="_GoBack"/>
-        <w:bookmarkEnd w:id="10"/>
       </w:tr>
     </w:tbl>
     <w:p>
@@ -3880,6 +4082,7 @@
         <w:docPartUnique/>
       </w:docPartObj>
     </w:sdtPr>
+    <w:sdtEndPr/>
     <w:sdtContent>
       <w:sdt>
         <w:sdtPr>
@@ -3889,6 +4092,7 @@
             <w:docPartUnique/>
           </w:docPartObj>
         </w:sdtPr>
+        <w:sdtEndPr/>
         <w:sdtContent>
           <w:p>
             <w:pPr>
@@ -3929,7 +4133,7 @@
                 <w:bCs/>
                 <w:noProof/>
               </w:rPr>
-              <w:t>1</w:t>
+              <w:t>5</w:t>
             </w:r>
             <w:r>
               <w:rPr>
@@ -4697,8 +4901,8 @@
       <w:szCs w:val="26"/>
     </w:rPr>
   </w:style>
-  <w:style w:type="paragraph" w:customStyle="1" w:styleId="heading3">
-    <w:name w:val="heading 3"/>
+  <w:style w:type="paragraph" w:customStyle="1" w:styleId="Heading31">
+    <w:name w:val="Heading 31"/>
     <w:basedOn w:val="Normal"/>
     <w:link w:val="heading3Char"/>
     <w:qFormat/>
@@ -4723,7 +4927,7 @@
   <w:style w:type="character" w:customStyle="1" w:styleId="heading3Char">
     <w:name w:val="heading 3 Char"/>
     <w:basedOn w:val="DefaultParagraphFont"/>
-    <w:link w:val="heading3"/>
+    <w:link w:val="Heading31"/>
     <w:rsid w:val="004F75AE"/>
     <w:rPr>
       <w:b/>
@@ -5072,7 +5276,7 @@
 </file>
 
 <file path=customXml/itemProps1.xml><?xml version="1.0" encoding="utf-8"?>
-<ds:datastoreItem xmlns:ds="http://schemas.openxmlformats.org/officeDocument/2006/customXml" ds:itemID="{A1B97275-8768-4359-83B6-8A6713F27B2D}">
+<ds:datastoreItem xmlns:ds="http://schemas.openxmlformats.org/officeDocument/2006/customXml" ds:itemID="{D799968F-89BC-4761-B448-A9CC3A72EE25}">
   <ds:schemaRefs>
     <ds:schemaRef ds:uri="http://schemas.openxmlformats.org/officeDocument/2006/bibliography"/>
   </ds:schemaRefs>

</xml_diff>